<commit_message>
Added proper heading to document
</commit_message>
<xml_diff>
--- a/Text-SQL-Queries-Team-6.docx
+++ b/Text-SQL-Queries-Team-6.docx
@@ -18,29 +18,192 @@
           <w:szCs w:val="32"/>
           <w:u w:val="single"/>
         </w:rPr>
-        <w:t xml:space="preserve">Final Project </w:t>
-      </w:r>
+        <w:t>Final Project SQL Queries</w:t>
+      </w:r>
+    </w:p>
+    <w:p>
+      <w:pPr>
+        <w:rPr>
+          <w:b/>
+          <w:sz w:val="32"/>
+          <w:szCs w:val="32"/>
+          <w:u w:val="single"/>
+        </w:rPr>
+      </w:pPr>
+    </w:p>
+    <w:p>
+      <w:pPr>
+        <w:pStyle w:val="NormalWeb"/>
+        <w:spacing w:before="0" w:beforeAutospacing="0" w:after="0" w:afterAutospacing="0"/>
+        <w:rPr>
+          <w:color w:val="000000"/>
+        </w:rPr>
+      </w:pPr>
+      <w:r>
+        <w:rPr>
+          <w:color w:val="000000"/>
+        </w:rPr>
+        <w:t>Team 6</w:t>
+      </w:r>
+    </w:p>
+    <w:p>
+      <w:pPr>
+        <w:pStyle w:val="NormalWeb"/>
+        <w:spacing w:before="0" w:beforeAutospacing="0" w:after="0" w:afterAutospacing="0"/>
+        <w:rPr>
+          <w:color w:val="000000"/>
+        </w:rPr>
+      </w:pPr>
+    </w:p>
+    <w:p>
+      <w:pPr>
+        <w:pStyle w:val="NormalWeb"/>
+        <w:spacing w:before="0" w:beforeAutospacing="0" w:after="0" w:afterAutospacing="0"/>
+      </w:pPr>
+      <w:r>
+        <w:rPr>
+          <w:color w:val="000000"/>
+        </w:rPr>
+        <w:t xml:space="preserve">Chris </w:t>
+      </w:r>
+      <w:proofErr w:type="spellStart"/>
+      <w:r>
+        <w:rPr>
+          <w:color w:val="000000"/>
+        </w:rPr>
+        <w:t>Altonji</w:t>
+      </w:r>
+      <w:proofErr w:type="spellEnd"/>
+      <w:r>
+        <w:rPr>
+          <w:color w:val="000000"/>
+        </w:rPr>
+        <w:t>, caltonji3, caltonji@gatech.edu</w:t>
+      </w:r>
+    </w:p>
+    <w:p>
+      <w:pPr>
+        <w:pStyle w:val="NormalWeb"/>
+        <w:spacing w:before="0" w:beforeAutospacing="0" w:after="0" w:afterAutospacing="0"/>
+      </w:pPr>
+      <w:r>
+        <w:rPr>
+          <w:color w:val="000000"/>
+        </w:rPr>
+        <w:t xml:space="preserve">Alison </w:t>
+      </w:r>
+      <w:proofErr w:type="spellStart"/>
+      <w:r>
+        <w:rPr>
+          <w:color w:val="000000"/>
+        </w:rPr>
+        <w:t>McGarey</w:t>
+      </w:r>
+      <w:proofErr w:type="spellEnd"/>
+      <w:r>
+        <w:rPr>
+          <w:color w:val="000000"/>
+        </w:rPr>
+        <w:t>, amcgarey</w:t>
+      </w:r>
+      <w:proofErr w:type="gramStart"/>
+      <w:r>
+        <w:rPr>
+          <w:color w:val="000000"/>
+        </w:rPr>
+        <w:t>3,  amcgarey3@gatech.edu</w:t>
+      </w:r>
+      <w:proofErr w:type="gramEnd"/>
+    </w:p>
+    <w:p>
+      <w:pPr>
+        <w:pStyle w:val="NormalWeb"/>
+        <w:spacing w:before="0" w:beforeAutospacing="0" w:after="0" w:afterAutospacing="0"/>
+      </w:pPr>
+      <w:r>
+        <w:rPr>
+          <w:color w:val="000000"/>
+        </w:rPr>
+        <w:t>Omar Mujahid, omujahid</w:t>
+      </w:r>
+      <w:proofErr w:type="gramStart"/>
+      <w:r>
+        <w:rPr>
+          <w:color w:val="000000"/>
+        </w:rPr>
+        <w:t>3,  omar_mjhd@gatech.edu</w:t>
+      </w:r>
+      <w:proofErr w:type="gramEnd"/>
+    </w:p>
+    <w:p>
+      <w:pPr>
+        <w:pStyle w:val="NormalWeb"/>
+        <w:spacing w:before="0" w:beforeAutospacing="0" w:after="0" w:afterAutospacing="0"/>
+      </w:pPr>
+      <w:proofErr w:type="spellStart"/>
+      <w:r>
+        <w:rPr>
+          <w:color w:val="000000"/>
+        </w:rPr>
+        <w:t>Kelcy</w:t>
+      </w:r>
+      <w:proofErr w:type="spellEnd"/>
+      <w:r>
+        <w:rPr>
+          <w:color w:val="000000"/>
+        </w:rPr>
+        <w:t xml:space="preserve"> Newton, knewton</w:t>
+      </w:r>
+      <w:proofErr w:type="gramStart"/>
+      <w:r>
+        <w:rPr>
+          <w:color w:val="000000"/>
+        </w:rPr>
+        <w:t>6,  knewton6@gatech.edu</w:t>
+      </w:r>
+      <w:proofErr w:type="gramEnd"/>
+    </w:p>
+    <w:p>
+      <w:pPr>
+        <w:rPr>
+          <w:rFonts w:eastAsia="Times New Roman"/>
+        </w:rPr>
+      </w:pPr>
       <w:bookmarkStart w:id="0" w:name="_GoBack"/>
       <w:bookmarkEnd w:id="0"/>
       <w:r>
         <w:rPr>
+          <w:rFonts w:eastAsia="Times New Roman"/>
+        </w:rPr>
+        <w:br/>
+      </w:r>
+      <w:r>
+        <w:rPr>
+          <w:rFonts w:eastAsia="Times New Roman"/>
+          <w:color w:val="000000"/>
+        </w:rPr>
+        <w:t>All team members are in CS 4400-B</w:t>
+      </w:r>
+    </w:p>
+    <w:p/>
+    <w:p>
+      <w:pPr>
+        <w:rPr>
           <w:b/>
           <w:sz w:val="32"/>
           <w:szCs w:val="32"/>
           <w:u w:val="single"/>
         </w:rPr>
-        <w:t>SQL Queries</w:t>
-      </w:r>
-    </w:p>
-    <w:p>
-      <w:pPr>
+      </w:pPr>
+      <w:r>
         <w:rPr>
           <w:b/>
           <w:sz w:val="32"/>
           <w:szCs w:val="32"/>
           <w:u w:val="single"/>
         </w:rPr>
-      </w:pPr>
+        <w:t>Key:</w:t>
+      </w:r>
     </w:p>
     <w:p>
       <w:pPr>
@@ -49,132 +212,81 @@
           <w:szCs w:val="32"/>
         </w:rPr>
       </w:pPr>
-      <w:r>
-        <w:rPr>
+    </w:p>
+    <w:p>
+      <w:pPr>
+        <w:rPr>
+          <w:b/>
+          <w:u w:val="single"/>
+        </w:rPr>
+      </w:pPr>
+      <w:r>
+        <w:rPr>
+          <w:b/>
+          <w:u w:val="single"/>
+        </w:rPr>
+        <w:t>Query Title</w:t>
+      </w:r>
+    </w:p>
+    <w:p>
+      <w:pPr>
+        <w:rPr>
+          <w:b/>
+          <w:u w:val="single"/>
+        </w:rPr>
+      </w:pPr>
+    </w:p>
+    <w:p>
+      <w:r>
+        <w:tab/>
+        <w:t>QUERY</w:t>
+      </w:r>
+    </w:p>
+    <w:p>
+      <w:pPr>
+        <w:rPr>
+          <w:b/>
+        </w:rPr>
+      </w:pPr>
+      <w:r>
+        <w:tab/>
+      </w:r>
+      <w:r>
+        <w:rPr>
+          <w:b/>
+        </w:rPr>
+        <w:t>VARIABLE IN QUERY</w:t>
+      </w:r>
+    </w:p>
+    <w:p>
+      <w:pPr>
+        <w:rPr>
+          <w:b/>
+        </w:rPr>
+      </w:pPr>
+    </w:p>
+    <w:p>
+      <w:pPr>
+        <w:rPr>
+          <w:b/>
+        </w:rPr>
+      </w:pPr>
+    </w:p>
+    <w:p>
+      <w:pPr>
+        <w:rPr>
+          <w:b/>
           <w:sz w:val="32"/>
           <w:szCs w:val="32"/>
-        </w:rPr>
-        <w:t>Group 6</w:t>
-      </w:r>
-    </w:p>
-    <w:p>
-      <w:pPr>
-        <w:rPr>
+          <w:u w:val="single"/>
+        </w:rPr>
+      </w:pPr>
+      <w:r>
+        <w:rPr>
+          <w:b/>
           <w:sz w:val="32"/>
           <w:szCs w:val="32"/>
-        </w:rPr>
-      </w:pPr>
-      <w:r>
-        <w:rPr>
-          <w:sz w:val="32"/>
-          <w:szCs w:val="32"/>
-        </w:rPr>
-        <w:t>CS 4400 Section B</w:t>
-      </w:r>
-    </w:p>
-    <w:p>
-      <w:pPr>
-        <w:rPr>
-          <w:sz w:val="32"/>
-          <w:szCs w:val="32"/>
-        </w:rPr>
-      </w:pPr>
-    </w:p>
-    <w:p>
-      <w:pPr>
-        <w:rPr>
-          <w:sz w:val="32"/>
-          <w:szCs w:val="32"/>
-        </w:rPr>
-      </w:pPr>
-      <w:r>
-        <w:rPr>
-          <w:sz w:val="32"/>
-          <w:szCs w:val="32"/>
-        </w:rPr>
-        <w:t>Key:</w:t>
-      </w:r>
-    </w:p>
-    <w:p>
-      <w:pPr>
-        <w:rPr>
-          <w:sz w:val="32"/>
-          <w:szCs w:val="32"/>
-        </w:rPr>
-      </w:pPr>
-    </w:p>
-    <w:p>
-      <w:pPr>
-        <w:rPr>
-          <w:b/>
-          <w:u w:val="single"/>
-        </w:rPr>
-      </w:pPr>
-      <w:r>
-        <w:rPr>
-          <w:b/>
-          <w:u w:val="single"/>
-        </w:rPr>
-        <w:t>Query Title</w:t>
-      </w:r>
-    </w:p>
-    <w:p>
-      <w:pPr>
-        <w:rPr>
-          <w:b/>
-          <w:u w:val="single"/>
-        </w:rPr>
-      </w:pPr>
-    </w:p>
-    <w:p>
-      <w:r>
-        <w:tab/>
-        <w:t>QUERY</w:t>
-      </w:r>
-    </w:p>
-    <w:p>
-      <w:pPr>
-        <w:rPr>
-          <w:b/>
-        </w:rPr>
-      </w:pPr>
-      <w:r>
-        <w:tab/>
-      </w:r>
-      <w:r>
-        <w:rPr>
-          <w:b/>
-        </w:rPr>
-        <w:t>VARIABLE IN QUERY</w:t>
-      </w:r>
-    </w:p>
-    <w:p>
-      <w:pPr>
-        <w:rPr>
-          <w:b/>
-        </w:rPr>
-      </w:pPr>
-    </w:p>
-    <w:p>
-      <w:pPr>
-        <w:rPr>
-          <w:b/>
-        </w:rPr>
-      </w:pPr>
-    </w:p>
-    <w:p>
-      <w:pPr>
-        <w:rPr>
-          <w:b/>
-          <w:sz w:val="32"/>
-          <w:szCs w:val="32"/>
-        </w:rPr>
-      </w:pPr>
-      <w:r>
-        <w:rPr>
-          <w:b/>
-          <w:sz w:val="32"/>
-          <w:szCs w:val="32"/>
+          <w:u w:val="single"/>
         </w:rPr>
         <w:t>Queries</w:t>
       </w:r>
@@ -3488,6 +3600,10 @@
   <w:style w:type="paragraph" w:default="1" w:styleId="Normal">
     <w:name w:val="Normal"/>
     <w:qFormat/>
+    <w:rsid w:val="00170024"/>
+    <w:rPr>
+      <w:rFonts w:ascii="Times New Roman" w:hAnsi="Times New Roman" w:cs="Times New Roman"/>
+    </w:rPr>
   </w:style>
   <w:style w:type="character" w:default="1" w:styleId="DefaultParagraphFont">
     <w:name w:val="Default Paragraph Font"/>
@@ -3562,6 +3678,17 @@
       <w:sz w:val="20"/>
       <w:szCs w:val="20"/>
     </w:rPr>
+  </w:style>
+  <w:style w:type="paragraph" w:styleId="NormalWeb">
+    <w:name w:val="Normal (Web)"/>
+    <w:basedOn w:val="Normal"/>
+    <w:uiPriority w:val="99"/>
+    <w:semiHidden/>
+    <w:unhideWhenUsed/>
+    <w:rsid w:val="00170024"/>
+    <w:pPr>
+      <w:spacing w:before="100" w:beforeAutospacing="1" w:after="100" w:afterAutospacing="1"/>
+    </w:pPr>
   </w:style>
 </w:styles>
 </file>

</xml_diff>